<commit_message>
Power Point con screenshots animati
</commit_message>
<xml_diff>
--- a/Specifica/SpecificaInternshipTutor.docx
+++ b/Specifica/SpecificaInternshipTutor.docx
@@ -12,6 +12,8 @@
           <w:szCs w:val="56"/>
         </w:rPr>
       </w:pPr>
+      <w:bookmarkStart w:id="0" w:name="_top"/>
+      <w:bookmarkEnd w:id="0"/>
     </w:p>
     <w:p>
       <w:pPr>
@@ -179,7 +181,7 @@
     </w:p>
     <w:tbl>
       <w:tblPr>
-        <w:tblStyle w:val="ListTable3-Accent5"/>
+        <w:tblStyle w:val="Tabellaelenco3-colore5"/>
         <w:tblW w:w="0" w:type="auto"/>
         <w:tblLook w:val="04A0" w:firstRow="1" w:lastRow="0" w:firstColumn="1" w:lastColumn="0" w:noHBand="0" w:noVBand="1"/>
       </w:tblPr>
@@ -607,7 +609,7 @@
     </w:p>
     <w:p>
       <w:pPr>
-        <w:pStyle w:val="ListParagraph"/>
+        <w:pStyle w:val="Paragrafoelenco"/>
         <w:numPr>
           <w:ilvl w:val="0"/>
           <w:numId w:val="7"/>
@@ -652,7 +654,7 @@
     </w:p>
     <w:p>
       <w:pPr>
-        <w:pStyle w:val="ListParagraph"/>
+        <w:pStyle w:val="Paragrafoelenco"/>
         <w:numPr>
           <w:ilvl w:val="0"/>
           <w:numId w:val="8"/>
@@ -682,7 +684,7 @@
     </w:p>
     <w:p>
       <w:pPr>
-        <w:pStyle w:val="ListParagraph"/>
+        <w:pStyle w:val="Paragrafoelenco"/>
         <w:numPr>
           <w:ilvl w:val="0"/>
           <w:numId w:val="8"/>
@@ -712,7 +714,7 @@
     </w:p>
     <w:p>
       <w:pPr>
-        <w:pStyle w:val="ListParagraph"/>
+        <w:pStyle w:val="Paragrafoelenco"/>
         <w:numPr>
           <w:ilvl w:val="0"/>
           <w:numId w:val="8"/>
@@ -750,7 +752,7 @@
     </w:p>
     <w:p>
       <w:pPr>
-        <w:pStyle w:val="ListParagraph"/>
+        <w:pStyle w:val="Paragrafoelenco"/>
         <w:numPr>
           <w:ilvl w:val="0"/>
           <w:numId w:val="8"/>
@@ -797,7 +799,7 @@
     </w:p>
     <w:p>
       <w:pPr>
-        <w:pStyle w:val="ListParagraph"/>
+        <w:pStyle w:val="Paragrafoelenco"/>
         <w:numPr>
           <w:ilvl w:val="0"/>
           <w:numId w:val="3"/>
@@ -827,7 +829,7 @@
     </w:p>
     <w:p>
       <w:pPr>
-        <w:pStyle w:val="ListParagraph"/>
+        <w:pStyle w:val="Paragrafoelenco"/>
         <w:numPr>
           <w:ilvl w:val="0"/>
           <w:numId w:val="3"/>
@@ -897,7 +899,7 @@
     </w:p>
     <w:p>
       <w:pPr>
-        <w:pStyle w:val="ListParagraph"/>
+        <w:pStyle w:val="Paragrafoelenco"/>
         <w:ind w:left="1080"/>
         <w:rPr>
           <w:rFonts w:asciiTheme="majorHAnsi" w:hAnsiTheme="majorHAnsi" w:cstheme="majorHAnsi"/>
@@ -908,7 +910,7 @@
     </w:p>
     <w:p>
       <w:pPr>
-        <w:pStyle w:val="ListParagraph"/>
+        <w:pStyle w:val="Paragrafoelenco"/>
         <w:numPr>
           <w:ilvl w:val="0"/>
           <w:numId w:val="7"/>
@@ -952,7 +954,7 @@
     </w:p>
     <w:p>
       <w:pPr>
-        <w:pStyle w:val="ListParagraph"/>
+        <w:pStyle w:val="Paragrafoelenco"/>
         <w:numPr>
           <w:ilvl w:val="0"/>
           <w:numId w:val="9"/>
@@ -974,7 +976,7 @@
     </w:p>
     <w:p>
       <w:pPr>
-        <w:pStyle w:val="ListParagraph"/>
+        <w:pStyle w:val="Paragrafoelenco"/>
         <w:ind w:left="1080"/>
         <w:rPr>
           <w:rFonts w:asciiTheme="majorHAnsi" w:hAnsiTheme="majorHAnsi" w:cstheme="majorHAnsi"/>
@@ -1019,7 +1021,7 @@
     </w:p>
     <w:p>
       <w:pPr>
-        <w:pStyle w:val="ListParagraph"/>
+        <w:pStyle w:val="Paragrafoelenco"/>
         <w:numPr>
           <w:ilvl w:val="0"/>
           <w:numId w:val="9"/>
@@ -1091,7 +1093,7 @@
     </w:p>
     <w:p>
       <w:pPr>
-        <w:pStyle w:val="ListParagraph"/>
+        <w:pStyle w:val="Paragrafoelenco"/>
         <w:numPr>
           <w:ilvl w:val="0"/>
           <w:numId w:val="9"/>
@@ -1131,7 +1133,7 @@
     </w:p>
     <w:p>
       <w:pPr>
-        <w:pStyle w:val="ListParagraph"/>
+        <w:pStyle w:val="Paragrafoelenco"/>
         <w:ind w:left="1080"/>
         <w:rPr>
           <w:rFonts w:asciiTheme="majorHAnsi" w:hAnsiTheme="majorHAnsi" w:cstheme="majorHAnsi"/>
@@ -1160,7 +1162,7 @@
     </w:p>
     <w:p>
       <w:pPr>
-        <w:pStyle w:val="ListParagraph"/>
+        <w:pStyle w:val="Paragrafoelenco"/>
         <w:numPr>
           <w:ilvl w:val="0"/>
           <w:numId w:val="11"/>
@@ -1217,7 +1219,7 @@
     </w:p>
     <w:p>
       <w:pPr>
-        <w:pStyle w:val="ListParagraph"/>
+        <w:pStyle w:val="Paragrafoelenco"/>
         <w:numPr>
           <w:ilvl w:val="0"/>
           <w:numId w:val="7"/>
@@ -1315,7 +1317,7 @@
     </w:p>
     <w:p>
       <w:pPr>
-        <w:pStyle w:val="ListParagraph"/>
+        <w:pStyle w:val="Paragrafoelenco"/>
         <w:rPr>
           <w:rFonts w:asciiTheme="majorHAnsi" w:hAnsiTheme="majorHAnsi" w:cstheme="majorHAnsi"/>
           <w:b/>
@@ -1326,7 +1328,7 @@
     </w:p>
     <w:p>
       <w:pPr>
-        <w:pStyle w:val="ListParagraph"/>
+        <w:pStyle w:val="Paragrafoelenco"/>
         <w:rPr>
           <w:rFonts w:asciiTheme="majorHAnsi" w:hAnsiTheme="majorHAnsi" w:cstheme="majorHAnsi"/>
           <w:b/>
@@ -1337,7 +1339,7 @@
     </w:p>
     <w:p>
       <w:pPr>
-        <w:pStyle w:val="ListParagraph"/>
+        <w:pStyle w:val="Paragrafoelenco"/>
         <w:rPr>
           <w:rFonts w:asciiTheme="majorHAnsi" w:hAnsiTheme="majorHAnsi" w:cstheme="majorHAnsi"/>
           <w:b/>
@@ -1348,7 +1350,7 @@
     </w:p>
     <w:p>
       <w:pPr>
-        <w:pStyle w:val="ListParagraph"/>
+        <w:pStyle w:val="Paragrafoelenco"/>
         <w:numPr>
           <w:ilvl w:val="0"/>
           <w:numId w:val="12"/>
@@ -1372,7 +1374,7 @@
     </w:p>
     <w:p>
       <w:pPr>
-        <w:pStyle w:val="ListParagraph"/>
+        <w:pStyle w:val="Paragrafoelenco"/>
         <w:rPr>
           <w:rFonts w:asciiTheme="majorHAnsi" w:hAnsiTheme="majorHAnsi" w:cstheme="majorHAnsi"/>
           <w:b/>
@@ -1383,7 +1385,7 @@
     </w:p>
     <w:p>
       <w:pPr>
-        <w:pStyle w:val="ListParagraph"/>
+        <w:pStyle w:val="Paragrafoelenco"/>
         <w:numPr>
           <w:ilvl w:val="0"/>
           <w:numId w:val="7"/>
@@ -1480,7 +1482,7 @@
     </w:p>
     <w:p>
       <w:pPr>
-        <w:pStyle w:val="ListParagraph"/>
+        <w:pStyle w:val="Paragrafoelenco"/>
         <w:rPr>
           <w:rFonts w:asciiTheme="majorHAnsi" w:hAnsiTheme="majorHAnsi" w:cstheme="majorHAnsi"/>
           <w:b/>
@@ -1491,7 +1493,7 @@
     </w:p>
     <w:p>
       <w:pPr>
-        <w:pStyle w:val="ListParagraph"/>
+        <w:pStyle w:val="Paragrafoelenco"/>
         <w:numPr>
           <w:ilvl w:val="0"/>
           <w:numId w:val="7"/>
@@ -1527,7 +1529,7 @@
     </w:p>
     <w:p>
       <w:pPr>
-        <w:pStyle w:val="ListParagraph"/>
+        <w:pStyle w:val="Paragrafoelenco"/>
         <w:rPr>
           <w:rFonts w:asciiTheme="majorHAnsi" w:hAnsiTheme="majorHAnsi" w:cstheme="majorHAnsi"/>
           <w:b/>
@@ -1538,7 +1540,7 @@
     </w:p>
     <w:p>
       <w:pPr>
-        <w:pStyle w:val="ListParagraph"/>
+        <w:pStyle w:val="Paragrafoelenco"/>
         <w:rPr>
           <w:rFonts w:asciiTheme="majorHAnsi" w:hAnsiTheme="majorHAnsi" w:cstheme="majorHAnsi"/>
           <w:bCs/>
@@ -1558,7 +1560,7 @@
     </w:p>
     <w:p>
       <w:pPr>
-        <w:pStyle w:val="ListParagraph"/>
+        <w:pStyle w:val="Paragrafoelenco"/>
         <w:numPr>
           <w:ilvl w:val="1"/>
           <w:numId w:val="11"/>
@@ -1618,7 +1620,7 @@
     </w:p>
     <w:p>
       <w:pPr>
-        <w:pStyle w:val="ListParagraph"/>
+        <w:pStyle w:val="Paragrafoelenco"/>
         <w:ind w:left="1800"/>
         <w:rPr>
           <w:rFonts w:asciiTheme="majorHAnsi" w:hAnsiTheme="majorHAnsi" w:cstheme="majorHAnsi"/>
@@ -1670,10 +1672,8 @@
           <w:sz w:val="28"/>
           <w:szCs w:val="28"/>
         </w:rPr>
-        <w:t>sulla sinistra</w:t>
-      </w:r>
-      <w:bookmarkStart w:id="0" w:name="_GoBack"/>
-      <w:bookmarkEnd w:id="0"/>
+        <w:t>sulla sinistra, mentre sulla destra c’è il link per il login se l’utente è anonimo, invece</w:t>
+      </w:r>
       <w:r>
         <w:rPr>
           <w:rFonts w:asciiTheme="majorHAnsi" w:hAnsiTheme="majorHAnsi" w:cstheme="majorHAnsi"/>
@@ -1681,7 +1681,7 @@
           <w:sz w:val="28"/>
           <w:szCs w:val="28"/>
         </w:rPr>
-        <w:t>, mentre sulla destra c’è il link per il login se l’utente è anonimo, invece</w:t>
+        <w:t xml:space="preserve"> se l’utente è loggato</w:t>
       </w:r>
       <w:r>
         <w:rPr>
@@ -1690,22 +1690,24 @@
           <w:sz w:val="28"/>
           <w:szCs w:val="28"/>
         </w:rPr>
-        <w:t xml:space="preserve"> se l’utente è loggato</w:t>
-      </w:r>
-      <w:r>
+        <w:t xml:space="preserve"> ci sono i link al profilo e al logout.</w:t>
+      </w:r>
+    </w:p>
+    <w:p>
+      <w:pPr>
+        <w:pStyle w:val="Paragrafoelenco"/>
+        <w:ind w:left="1800"/>
         <w:rPr>
           <w:rFonts w:asciiTheme="majorHAnsi" w:hAnsiTheme="majorHAnsi" w:cstheme="majorHAnsi"/>
           <w:bCs/>
           <w:sz w:val="28"/>
           <w:szCs w:val="28"/>
         </w:rPr>
-        <w:t xml:space="preserve"> ci sono i link al profilo e al logout.</w:t>
-      </w:r>
-    </w:p>
-    <w:p>
-      <w:pPr>
-        <w:pStyle w:val="ListParagraph"/>
-        <w:ind w:left="1800"/>
+      </w:pPr>
+    </w:p>
+    <w:p>
+      <w:pPr>
+        <w:pStyle w:val="Paragrafoelenco"/>
         <w:rPr>
           <w:rFonts w:asciiTheme="majorHAnsi" w:hAnsiTheme="majorHAnsi" w:cstheme="majorHAnsi"/>
           <w:bCs/>
@@ -1713,30 +1715,19 @@
           <w:szCs w:val="28"/>
         </w:rPr>
       </w:pPr>
-    </w:p>
-    <w:p>
-      <w:pPr>
-        <w:pStyle w:val="ListParagraph"/>
+      <w:r>
         <w:rPr>
           <w:rFonts w:asciiTheme="majorHAnsi" w:hAnsiTheme="majorHAnsi" w:cstheme="majorHAnsi"/>
           <w:bCs/>
           <w:sz w:val="28"/>
           <w:szCs w:val="28"/>
         </w:rPr>
-      </w:pPr>
-      <w:r>
-        <w:rPr>
-          <w:rFonts w:asciiTheme="majorHAnsi" w:hAnsiTheme="majorHAnsi" w:cstheme="majorHAnsi"/>
-          <w:bCs/>
-          <w:sz w:val="28"/>
-          <w:szCs w:val="28"/>
-        </w:rPr>
         <w:t>Componenti dinamiche:</w:t>
       </w:r>
     </w:p>
     <w:p>
       <w:pPr>
-        <w:pStyle w:val="ListParagraph"/>
+        <w:pStyle w:val="Paragrafoelenco"/>
         <w:numPr>
           <w:ilvl w:val="1"/>
           <w:numId w:val="11"/>
@@ -1760,7 +1751,7 @@
     </w:p>
     <w:p>
       <w:pPr>
-        <w:pStyle w:val="ListParagraph"/>
+        <w:pStyle w:val="Paragrafoelenco"/>
         <w:numPr>
           <w:ilvl w:val="1"/>
           <w:numId w:val="11"/>
@@ -1784,7 +1775,7 @@
     </w:p>
     <w:p>
       <w:pPr>
-        <w:pStyle w:val="ListParagraph"/>
+        <w:pStyle w:val="Paragrafoelenco"/>
         <w:numPr>
           <w:ilvl w:val="1"/>
           <w:numId w:val="11"/>
@@ -1808,7 +1799,7 @@
     </w:p>
     <w:p>
       <w:pPr>
-        <w:pStyle w:val="ListParagraph"/>
+        <w:pStyle w:val="Paragrafoelenco"/>
         <w:numPr>
           <w:ilvl w:val="1"/>
           <w:numId w:val="11"/>
@@ -1832,7 +1823,7 @@
     </w:p>
     <w:p>
       <w:pPr>
-        <w:pStyle w:val="ListParagraph"/>
+        <w:pStyle w:val="Paragrafoelenco"/>
         <w:numPr>
           <w:ilvl w:val="1"/>
           <w:numId w:val="11"/>
@@ -1856,7 +1847,7 @@
     </w:p>
     <w:p>
       <w:pPr>
-        <w:pStyle w:val="ListParagraph"/>
+        <w:pStyle w:val="Paragrafoelenco"/>
         <w:ind w:left="1800"/>
         <w:rPr>
           <w:rFonts w:asciiTheme="majorHAnsi" w:hAnsiTheme="majorHAnsi" w:cstheme="majorHAnsi"/>
@@ -1868,7 +1859,7 @@
     </w:p>
     <w:p>
       <w:pPr>
-        <w:pStyle w:val="ListParagraph"/>
+        <w:pStyle w:val="Paragrafoelenco"/>
         <w:rPr>
           <w:rFonts w:asciiTheme="majorHAnsi" w:hAnsiTheme="majorHAnsi" w:cstheme="majorHAnsi"/>
           <w:b/>
@@ -1879,7 +1870,7 @@
     </w:p>
     <w:p>
       <w:pPr>
-        <w:pStyle w:val="ListParagraph"/>
+        <w:pStyle w:val="Paragrafoelenco"/>
         <w:rPr>
           <w:rFonts w:asciiTheme="majorHAnsi" w:hAnsiTheme="majorHAnsi" w:cstheme="majorHAnsi"/>
           <w:b/>
@@ -1890,7 +1881,7 @@
     </w:p>
     <w:p>
       <w:pPr>
-        <w:pStyle w:val="ListParagraph"/>
+        <w:pStyle w:val="Paragrafoelenco"/>
         <w:numPr>
           <w:ilvl w:val="0"/>
           <w:numId w:val="7"/>
@@ -1914,7 +1905,7 @@
     </w:p>
     <w:p>
       <w:pPr>
-        <w:pStyle w:val="ListParagraph"/>
+        <w:pStyle w:val="Paragrafoelenco"/>
         <w:numPr>
           <w:ilvl w:val="0"/>
           <w:numId w:val="13"/>
@@ -1965,7 +1956,7 @@
     </w:p>
     <w:p>
       <w:pPr>
-        <w:pStyle w:val="ListParagraph"/>
+        <w:pStyle w:val="Paragrafoelenco"/>
         <w:numPr>
           <w:ilvl w:val="0"/>
           <w:numId w:val="13"/>
@@ -1998,7 +1989,7 @@
     </w:p>
     <w:p>
       <w:pPr>
-        <w:pStyle w:val="ListParagraph"/>
+        <w:pStyle w:val="Paragrafoelenco"/>
         <w:numPr>
           <w:ilvl w:val="0"/>
           <w:numId w:val="13"/>
@@ -2031,7 +2022,7 @@
     </w:p>
     <w:p>
       <w:pPr>
-        <w:pStyle w:val="ListParagraph"/>
+        <w:pStyle w:val="Paragrafoelenco"/>
         <w:rPr>
           <w:rFonts w:asciiTheme="majorHAnsi" w:hAnsiTheme="majorHAnsi" w:cstheme="majorHAnsi"/>
           <w:b/>
@@ -2042,7 +2033,29 @@
     </w:p>
     <w:p>
       <w:pPr>
-        <w:pStyle w:val="ListParagraph"/>
+        <w:pStyle w:val="Paragrafoelenco"/>
+        <w:rPr>
+          <w:rFonts w:asciiTheme="majorHAnsi" w:hAnsiTheme="majorHAnsi" w:cstheme="majorHAnsi"/>
+          <w:b/>
+          <w:sz w:val="28"/>
+          <w:szCs w:val="28"/>
+        </w:rPr>
+      </w:pPr>
+    </w:p>
+    <w:p>
+      <w:pPr>
+        <w:pStyle w:val="Paragrafoelenco"/>
+        <w:rPr>
+          <w:rFonts w:asciiTheme="majorHAnsi" w:hAnsiTheme="majorHAnsi" w:cstheme="majorHAnsi"/>
+          <w:b/>
+          <w:sz w:val="28"/>
+          <w:szCs w:val="28"/>
+        </w:rPr>
+      </w:pPr>
+    </w:p>
+    <w:p>
+      <w:pPr>
+        <w:pStyle w:val="Paragrafoelenco"/>
         <w:numPr>
           <w:ilvl w:val="0"/>
           <w:numId w:val="7"/>
@@ -2061,19 +2074,42 @@
           <w:sz w:val="28"/>
           <w:szCs w:val="28"/>
         </w:rPr>
+        <w:lastRenderedPageBreak/>
         <w:t>Screenshots</w:t>
       </w:r>
     </w:p>
     <w:p>
       <w:pPr>
-        <w:jc w:val="center"/>
+        <w:pStyle w:val="Paragrafoelenco"/>
         <w:rPr>
           <w:rFonts w:ascii="Times New Roman" w:hAnsi="Times New Roman" w:cs="Times New Roman"/>
-          <w:b/>
+          <w:bCs/>
           <w:sz w:val="40"/>
           <w:szCs w:val="40"/>
         </w:rPr>
       </w:pPr>
+    </w:p>
+    <w:p>
+      <w:pPr>
+        <w:pStyle w:val="Paragrafoelenco"/>
+        <w:rPr>
+          <w:rFonts w:asciiTheme="majorHAnsi" w:hAnsiTheme="majorHAnsi" w:cstheme="majorHAnsi"/>
+          <w:bCs/>
+          <w:sz w:val="28"/>
+          <w:szCs w:val="28"/>
+        </w:rPr>
+      </w:pPr>
+      <w:r>
+        <w:rPr>
+          <w:rFonts w:asciiTheme="majorHAnsi" w:hAnsiTheme="majorHAnsi" w:cstheme="majorHAnsi"/>
+          <w:bCs/>
+          <w:sz w:val="28"/>
+          <w:szCs w:val="28"/>
+        </w:rPr>
+        <w:t xml:space="preserve">Vedere Power Point allegato. </w:t>
+      </w:r>
+      <w:bookmarkStart w:id="1" w:name="_GoBack"/>
+      <w:bookmarkEnd w:id="1"/>
     </w:p>
     <w:sectPr>
       <w:footerReference w:type="default" r:id="rId10"/>
@@ -2179,7 +2215,7 @@
   </w:p>
   <w:p>
     <w:pPr>
-      <w:pStyle w:val="Footer"/>
+      <w:pStyle w:val="Pidipagina"/>
     </w:pPr>
   </w:p>
 </w:ftr>
@@ -2222,7 +2258,7 @@
       <w:lvlText w:val=""/>
       <w:lvlJc w:val="left"/>
       <w:pPr>
-        <w:ind w:left="1080" w:hanging="360"/>
+        <w:ind w:left="2138" w:hanging="360"/>
       </w:pPr>
       <w:rPr>
         <w:rFonts w:ascii="Symbol" w:hAnsi="Symbol" w:hint="default"/>
@@ -2234,7 +2270,7 @@
       <w:lvlText w:val="o"/>
       <w:lvlJc w:val="left"/>
       <w:pPr>
-        <w:ind w:left="1800" w:hanging="360"/>
+        <w:ind w:left="2858" w:hanging="360"/>
       </w:pPr>
       <w:rPr>
         <w:rFonts w:ascii="Courier New" w:hAnsi="Courier New" w:cs="Courier New" w:hint="default"/>
@@ -2246,7 +2282,7 @@
       <w:lvlText w:val=""/>
       <w:lvlJc w:val="left"/>
       <w:pPr>
-        <w:ind w:left="2520" w:hanging="360"/>
+        <w:ind w:left="3578" w:hanging="360"/>
       </w:pPr>
       <w:rPr>
         <w:rFonts w:ascii="Wingdings" w:hAnsi="Wingdings" w:hint="default"/>
@@ -2258,7 +2294,7 @@
       <w:lvlText w:val=""/>
       <w:lvlJc w:val="left"/>
       <w:pPr>
-        <w:ind w:left="3240" w:hanging="360"/>
+        <w:ind w:left="4298" w:hanging="360"/>
       </w:pPr>
       <w:rPr>
         <w:rFonts w:ascii="Symbol" w:hAnsi="Symbol" w:hint="default"/>
@@ -2270,7 +2306,7 @@
       <w:lvlText w:val="o"/>
       <w:lvlJc w:val="left"/>
       <w:pPr>
-        <w:ind w:left="3960" w:hanging="360"/>
+        <w:ind w:left="5018" w:hanging="360"/>
       </w:pPr>
       <w:rPr>
         <w:rFonts w:ascii="Courier New" w:hAnsi="Courier New" w:cs="Courier New" w:hint="default"/>
@@ -2282,7 +2318,7 @@
       <w:lvlText w:val=""/>
       <w:lvlJc w:val="left"/>
       <w:pPr>
-        <w:ind w:left="4680" w:hanging="360"/>
+        <w:ind w:left="5738" w:hanging="360"/>
       </w:pPr>
       <w:rPr>
         <w:rFonts w:ascii="Wingdings" w:hAnsi="Wingdings" w:hint="default"/>
@@ -2294,7 +2330,7 @@
       <w:lvlText w:val=""/>
       <w:lvlJc w:val="left"/>
       <w:pPr>
-        <w:ind w:left="5400" w:hanging="360"/>
+        <w:ind w:left="6458" w:hanging="360"/>
       </w:pPr>
       <w:rPr>
         <w:rFonts w:ascii="Symbol" w:hAnsi="Symbol" w:hint="default"/>
@@ -2306,7 +2342,7 @@
       <w:lvlText w:val="o"/>
       <w:lvlJc w:val="left"/>
       <w:pPr>
-        <w:ind w:left="6120" w:hanging="360"/>
+        <w:ind w:left="7178" w:hanging="360"/>
       </w:pPr>
       <w:rPr>
         <w:rFonts w:ascii="Courier New" w:hAnsi="Courier New" w:cs="Courier New" w:hint="default"/>
@@ -2318,7 +2354,7 @@
       <w:lvlText w:val=""/>
       <w:lvlJc w:val="left"/>
       <w:pPr>
-        <w:ind w:left="6840" w:hanging="360"/>
+        <w:ind w:left="7898" w:hanging="360"/>
       </w:pPr>
       <w:rPr>
         <w:rFonts w:ascii="Wingdings" w:hAnsi="Wingdings" w:hint="default"/>
@@ -2415,6 +2451,121 @@
     </w:lvl>
   </w:abstractNum>
   <w:abstractNum w:abstractNumId="2" w15:restartNumberingAfterBreak="0">
+    <w:nsid w:val="0DD96E6F"/>
+    <w:multiLevelType w:val="hybridMultilevel"/>
+    <w:tmpl w:val="6BDAF83C"/>
+    <w:lvl w:ilvl="0" w:tplc="C6D8F0B0">
+      <w:start w:val="1"/>
+      <w:numFmt w:val="bullet"/>
+      <w:lvlText w:val=""/>
+      <w:lvlJc w:val="left"/>
+      <w:pPr>
+        <w:ind w:left="720" w:hanging="360"/>
+      </w:pPr>
+      <w:rPr>
+        <w:rFonts w:ascii="Symbol" w:hAnsi="Symbol" w:hint="default"/>
+        <w:sz w:val="28"/>
+        <w:szCs w:val="28"/>
+      </w:rPr>
+    </w:lvl>
+    <w:lvl w:ilvl="1" w:tplc="04100003" w:tentative="1">
+      <w:start w:val="1"/>
+      <w:numFmt w:val="bullet"/>
+      <w:lvlText w:val="o"/>
+      <w:lvlJc w:val="left"/>
+      <w:pPr>
+        <w:ind w:left="1440" w:hanging="360"/>
+      </w:pPr>
+      <w:rPr>
+        <w:rFonts w:ascii="Courier New" w:hAnsi="Courier New" w:cs="Courier New" w:hint="default"/>
+      </w:rPr>
+    </w:lvl>
+    <w:lvl w:ilvl="2" w:tplc="04100005" w:tentative="1">
+      <w:start w:val="1"/>
+      <w:numFmt w:val="bullet"/>
+      <w:lvlText w:val=""/>
+      <w:lvlJc w:val="left"/>
+      <w:pPr>
+        <w:ind w:left="2160" w:hanging="360"/>
+      </w:pPr>
+      <w:rPr>
+        <w:rFonts w:ascii="Wingdings" w:hAnsi="Wingdings" w:hint="default"/>
+      </w:rPr>
+    </w:lvl>
+    <w:lvl w:ilvl="3" w:tplc="04100001" w:tentative="1">
+      <w:start w:val="1"/>
+      <w:numFmt w:val="bullet"/>
+      <w:lvlText w:val=""/>
+      <w:lvlJc w:val="left"/>
+      <w:pPr>
+        <w:ind w:left="2880" w:hanging="360"/>
+      </w:pPr>
+      <w:rPr>
+        <w:rFonts w:ascii="Symbol" w:hAnsi="Symbol" w:hint="default"/>
+      </w:rPr>
+    </w:lvl>
+    <w:lvl w:ilvl="4" w:tplc="04100003" w:tentative="1">
+      <w:start w:val="1"/>
+      <w:numFmt w:val="bullet"/>
+      <w:lvlText w:val="o"/>
+      <w:lvlJc w:val="left"/>
+      <w:pPr>
+        <w:ind w:left="3600" w:hanging="360"/>
+      </w:pPr>
+      <w:rPr>
+        <w:rFonts w:ascii="Courier New" w:hAnsi="Courier New" w:cs="Courier New" w:hint="default"/>
+      </w:rPr>
+    </w:lvl>
+    <w:lvl w:ilvl="5" w:tplc="04100005" w:tentative="1">
+      <w:start w:val="1"/>
+      <w:numFmt w:val="bullet"/>
+      <w:lvlText w:val=""/>
+      <w:lvlJc w:val="left"/>
+      <w:pPr>
+        <w:ind w:left="4320" w:hanging="360"/>
+      </w:pPr>
+      <w:rPr>
+        <w:rFonts w:ascii="Wingdings" w:hAnsi="Wingdings" w:hint="default"/>
+      </w:rPr>
+    </w:lvl>
+    <w:lvl w:ilvl="6" w:tplc="04100001" w:tentative="1">
+      <w:start w:val="1"/>
+      <w:numFmt w:val="bullet"/>
+      <w:lvlText w:val=""/>
+      <w:lvlJc w:val="left"/>
+      <w:pPr>
+        <w:ind w:left="5040" w:hanging="360"/>
+      </w:pPr>
+      <w:rPr>
+        <w:rFonts w:ascii="Symbol" w:hAnsi="Symbol" w:hint="default"/>
+      </w:rPr>
+    </w:lvl>
+    <w:lvl w:ilvl="7" w:tplc="04100003" w:tentative="1">
+      <w:start w:val="1"/>
+      <w:numFmt w:val="bullet"/>
+      <w:lvlText w:val="o"/>
+      <w:lvlJc w:val="left"/>
+      <w:pPr>
+        <w:ind w:left="5760" w:hanging="360"/>
+      </w:pPr>
+      <w:rPr>
+        <w:rFonts w:ascii="Courier New" w:hAnsi="Courier New" w:cs="Courier New" w:hint="default"/>
+      </w:rPr>
+    </w:lvl>
+    <w:lvl w:ilvl="8" w:tplc="04100005" w:tentative="1">
+      <w:start w:val="1"/>
+      <w:numFmt w:val="bullet"/>
+      <w:lvlText w:val=""/>
+      <w:lvlJc w:val="left"/>
+      <w:pPr>
+        <w:ind w:left="6480" w:hanging="360"/>
+      </w:pPr>
+      <w:rPr>
+        <w:rFonts w:ascii="Wingdings" w:hAnsi="Wingdings" w:hint="default"/>
+      </w:rPr>
+    </w:lvl>
+  </w:abstractNum>
+  <w:abstractNum w:abstractNumId="3" w15:restartNumberingAfterBreak="0">
     <w:nsid w:val="0E0F7FC3"/>
     <w:multiLevelType w:val="hybridMultilevel"/>
     <w:tmpl w:val="1E1A3CCC"/>
@@ -2527,7 +2678,7 @@
       </w:rPr>
     </w:lvl>
   </w:abstractNum>
-  <w:abstractNum w:abstractNumId="3" w15:restartNumberingAfterBreak="0">
+  <w:abstractNum w:abstractNumId="4" w15:restartNumberingAfterBreak="0">
     <w:nsid w:val="168060E6"/>
     <w:multiLevelType w:val="hybridMultilevel"/>
     <w:tmpl w:val="CCE8650C"/>
@@ -2617,7 +2768,7 @@
       </w:pPr>
     </w:lvl>
   </w:abstractNum>
-  <w:abstractNum w:abstractNumId="4" w15:restartNumberingAfterBreak="0">
+  <w:abstractNum w:abstractNumId="5" w15:restartNumberingAfterBreak="0">
     <w:nsid w:val="241742AB"/>
     <w:multiLevelType w:val="hybridMultilevel"/>
     <w:tmpl w:val="CAD49DBA"/>
@@ -2730,7 +2881,7 @@
       </w:rPr>
     </w:lvl>
   </w:abstractNum>
-  <w:abstractNum w:abstractNumId="5" w15:restartNumberingAfterBreak="0">
+  <w:abstractNum w:abstractNumId="6" w15:restartNumberingAfterBreak="0">
     <w:nsid w:val="249A5ADC"/>
     <w:multiLevelType w:val="hybridMultilevel"/>
     <w:tmpl w:val="D18EBD90"/>
@@ -2819,7 +2970,7 @@
       </w:pPr>
     </w:lvl>
   </w:abstractNum>
-  <w:abstractNum w:abstractNumId="6" w15:restartNumberingAfterBreak="0">
+  <w:abstractNum w:abstractNumId="7" w15:restartNumberingAfterBreak="0">
     <w:nsid w:val="310E19C9"/>
     <w:multiLevelType w:val="hybridMultilevel"/>
     <w:tmpl w:val="BCFA46B0"/>
@@ -2932,7 +3083,7 @@
       </w:rPr>
     </w:lvl>
   </w:abstractNum>
-  <w:abstractNum w:abstractNumId="7" w15:restartNumberingAfterBreak="0">
+  <w:abstractNum w:abstractNumId="8" w15:restartNumberingAfterBreak="0">
     <w:nsid w:val="47066DB5"/>
     <w:multiLevelType w:val="hybridMultilevel"/>
     <w:tmpl w:val="72883E16"/>
@@ -3045,7 +3196,7 @@
       </w:rPr>
     </w:lvl>
   </w:abstractNum>
-  <w:abstractNum w:abstractNumId="8" w15:restartNumberingAfterBreak="0">
+  <w:abstractNum w:abstractNumId="9" w15:restartNumberingAfterBreak="0">
     <w:nsid w:val="54421E0E"/>
     <w:multiLevelType w:val="hybridMultilevel"/>
     <w:tmpl w:val="8C90FA0A"/>
@@ -3158,7 +3309,7 @@
       </w:rPr>
     </w:lvl>
   </w:abstractNum>
-  <w:abstractNum w:abstractNumId="9" w15:restartNumberingAfterBreak="0">
+  <w:abstractNum w:abstractNumId="10" w15:restartNumberingAfterBreak="0">
     <w:nsid w:val="651B1472"/>
     <w:multiLevelType w:val="hybridMultilevel"/>
     <w:tmpl w:val="09A6A378"/>
@@ -3271,7 +3422,7 @@
       </w:rPr>
     </w:lvl>
   </w:abstractNum>
-  <w:abstractNum w:abstractNumId="10" w15:restartNumberingAfterBreak="0">
+  <w:abstractNum w:abstractNumId="11" w15:restartNumberingAfterBreak="0">
     <w:nsid w:val="683A35F3"/>
     <w:multiLevelType w:val="hybridMultilevel"/>
     <w:tmpl w:val="B5FC02A8"/>
@@ -3384,7 +3535,7 @@
       </w:rPr>
     </w:lvl>
   </w:abstractNum>
-  <w:abstractNum w:abstractNumId="11" w15:restartNumberingAfterBreak="0">
+  <w:abstractNum w:abstractNumId="12" w15:restartNumberingAfterBreak="0">
     <w:nsid w:val="684978D7"/>
     <w:multiLevelType w:val="hybridMultilevel"/>
     <w:tmpl w:val="7ED4EAF0"/>
@@ -3497,7 +3648,7 @@
       </w:rPr>
     </w:lvl>
   </w:abstractNum>
-  <w:abstractNum w:abstractNumId="12" w15:restartNumberingAfterBreak="0">
+  <w:abstractNum w:abstractNumId="13" w15:restartNumberingAfterBreak="0">
     <w:nsid w:val="78F9291C"/>
     <w:multiLevelType w:val="hybridMultilevel"/>
     <w:tmpl w:val="8CC29732"/>
@@ -3614,40 +3765,43 @@
     <w:abstractNumId w:val="1"/>
   </w:num>
   <w:num w:numId="2">
+    <w:abstractNumId w:val="8"/>
+  </w:num>
+  <w:num w:numId="3">
+    <w:abstractNumId w:val="12"/>
+  </w:num>
+  <w:num w:numId="4">
     <w:abstractNumId w:val="7"/>
   </w:num>
-  <w:num w:numId="3">
+  <w:num w:numId="5">
+    <w:abstractNumId w:val="3"/>
+  </w:num>
+  <w:num w:numId="6">
     <w:abstractNumId w:val="11"/>
   </w:num>
-  <w:num w:numId="4">
-    <w:abstractNumId w:val="6"/>
-  </w:num>
-  <w:num w:numId="5">
-    <w:abstractNumId w:val="2"/>
-  </w:num>
-  <w:num w:numId="6">
-    <w:abstractNumId w:val="10"/>
-  </w:num>
   <w:num w:numId="7">
-    <w:abstractNumId w:val="3"/>
+    <w:abstractNumId w:val="4"/>
   </w:num>
   <w:num w:numId="8">
-    <w:abstractNumId w:val="9"/>
+    <w:abstractNumId w:val="10"/>
   </w:num>
   <w:num w:numId="9">
     <w:abstractNumId w:val="0"/>
   </w:num>
   <w:num w:numId="10">
-    <w:abstractNumId w:val="8"/>
+    <w:abstractNumId w:val="9"/>
   </w:num>
   <w:num w:numId="11">
-    <w:abstractNumId w:val="12"/>
+    <w:abstractNumId w:val="13"/>
   </w:num>
   <w:num w:numId="12">
+    <w:abstractNumId w:val="6"/>
+  </w:num>
+  <w:num w:numId="13">
     <w:abstractNumId w:val="5"/>
   </w:num>
-  <w:num w:numId="13">
-    <w:abstractNumId w:val="4"/>
+  <w:num w:numId="14">
+    <w:abstractNumId w:val="2"/>
   </w:num>
 </w:numbering>
 </file>
@@ -4047,16 +4201,17 @@
     <w:lsdException w:name="Unresolved Mention" w:semiHidden="1" w:unhideWhenUsed="1"/>
     <w:lsdException w:name="Smart Link" w:semiHidden="1" w:unhideWhenUsed="1"/>
   </w:latentStyles>
-  <w:style w:type="paragraph" w:default="1" w:styleId="Normal">
+  <w:style w:type="paragraph" w:default="1" w:styleId="Normale">
     <w:name w:val="Normal"/>
     <w:qFormat/>
   </w:style>
-  <w:style w:type="character" w:default="1" w:styleId="DefaultParagraphFont">
+  <w:style w:type="character" w:default="1" w:styleId="Carpredefinitoparagrafo">
     <w:name w:val="Default Paragraph Font"/>
     <w:uiPriority w:val="1"/>
+    <w:semiHidden/>
     <w:unhideWhenUsed/>
   </w:style>
-  <w:style w:type="table" w:default="1" w:styleId="TableNormal">
+  <w:style w:type="table" w:default="1" w:styleId="Tabellanormale">
     <w:name w:val="Normal Table"/>
     <w:uiPriority w:val="99"/>
     <w:semiHidden/>
@@ -4071,15 +4226,15 @@
       </w:tblCellMar>
     </w:tblPr>
   </w:style>
-  <w:style w:type="numbering" w:default="1" w:styleId="NoList">
+  <w:style w:type="numbering" w:default="1" w:styleId="Nessunelenco">
     <w:name w:val="No List"/>
     <w:uiPriority w:val="99"/>
     <w:semiHidden/>
     <w:unhideWhenUsed/>
   </w:style>
-  <w:style w:type="paragraph" w:styleId="ListParagraph">
+  <w:style w:type="paragraph" w:styleId="Paragrafoelenco">
     <w:name w:val="List Paragraph"/>
-    <w:basedOn w:val="Normal"/>
+    <w:basedOn w:val="Normale"/>
     <w:uiPriority w:val="34"/>
     <w:qFormat/>
     <w:rsid w:val="00D85D7D"/>
@@ -4088,9 +4243,9 @@
       <w:contextualSpacing/>
     </w:pPr>
   </w:style>
-  <w:style w:type="character" w:styleId="Hyperlink">
+  <w:style w:type="character" w:styleId="Collegamentoipertestuale">
     <w:name w:val="Hyperlink"/>
-    <w:basedOn w:val="DefaultParagraphFont"/>
+    <w:basedOn w:val="Carpredefinitoparagrafo"/>
     <w:uiPriority w:val="99"/>
     <w:unhideWhenUsed/>
     <w:rsid w:val="00221BD9"/>
@@ -4099,9 +4254,9 @@
       <w:u w:val="single"/>
     </w:rPr>
   </w:style>
-  <w:style w:type="character" w:styleId="UnresolvedMention">
+  <w:style w:type="character" w:styleId="Menzionenonrisolta">
     <w:name w:val="Unresolved Mention"/>
-    <w:basedOn w:val="DefaultParagraphFont"/>
+    <w:basedOn w:val="Carpredefinitoparagrafo"/>
     <w:uiPriority w:val="99"/>
     <w:semiHidden/>
     <w:unhideWhenUsed/>
@@ -4111,9 +4266,9 @@
       <w:shd w:val="clear" w:color="auto" w:fill="E1DFDD"/>
     </w:rPr>
   </w:style>
-  <w:style w:type="table" w:styleId="TableGrid">
+  <w:style w:type="table" w:styleId="Grigliatabella">
     <w:name w:val="Table Grid"/>
-    <w:basedOn w:val="TableNormal"/>
+    <w:basedOn w:val="Tabellanormale"/>
     <w:uiPriority w:val="39"/>
     <w:rsid w:val="00FE1640"/>
     <w:pPr>
@@ -4130,9 +4285,9 @@
       </w:tblBorders>
     </w:tblPr>
   </w:style>
-  <w:style w:type="table" w:styleId="PlainTable1">
+  <w:style w:type="table" w:styleId="Tabellasemplice-1">
     <w:name w:val="Plain Table 1"/>
-    <w:basedOn w:val="TableNormal"/>
+    <w:basedOn w:val="Tabellanormale"/>
     <w:uiPriority w:val="41"/>
     <w:rsid w:val="00FE1640"/>
     <w:pPr>
@@ -4193,9 +4348,9 @@
       </w:tcPr>
     </w:tblStylePr>
   </w:style>
-  <w:style w:type="table" w:styleId="PlainTable2">
+  <w:style w:type="table" w:styleId="Tabellasemplice-2">
     <w:name w:val="Plain Table 2"/>
-    <w:basedOn w:val="TableNormal"/>
+    <w:basedOn w:val="Tabellanormale"/>
     <w:uiPriority w:val="42"/>
     <w:rsid w:val="00FE1640"/>
     <w:pPr>
@@ -4273,9 +4428,9 @@
       </w:tcPr>
     </w:tblStylePr>
   </w:style>
-  <w:style w:type="table" w:styleId="PlainTable3">
+  <w:style w:type="table" w:styleId="Tabellasemplice-3">
     <w:name w:val="Plain Table 3"/>
-    <w:basedOn w:val="TableNormal"/>
+    <w:basedOn w:val="Tabellanormale"/>
     <w:uiPriority w:val="43"/>
     <w:rsid w:val="00FE1640"/>
     <w:pPr>
@@ -4366,9 +4521,9 @@
       </w:tcPr>
     </w:tblStylePr>
   </w:style>
-  <w:style w:type="table" w:styleId="GridTable3">
+  <w:style w:type="table" w:styleId="Grigliatab3">
     <w:name w:val="Grid Table 3"/>
-    <w:basedOn w:val="TableNormal"/>
+    <w:basedOn w:val="Tabellanormale"/>
     <w:uiPriority w:val="48"/>
     <w:rsid w:val="00FE1640"/>
     <w:pPr>
@@ -4502,9 +4657,9 @@
       </w:tcPr>
     </w:tblStylePr>
   </w:style>
-  <w:style w:type="table" w:styleId="GridTable3-Accent1">
+  <w:style w:type="table" w:styleId="Tabellagriglia3-colore1">
     <w:name w:val="Grid Table 3 Accent 1"/>
-    <w:basedOn w:val="TableNormal"/>
+    <w:basedOn w:val="Tabellanormale"/>
     <w:uiPriority w:val="48"/>
     <w:rsid w:val="00FE1640"/>
     <w:pPr>
@@ -4638,9 +4793,9 @@
       </w:tcPr>
     </w:tblStylePr>
   </w:style>
-  <w:style w:type="table" w:styleId="GridTable4-Accent1">
+  <w:style w:type="table" w:styleId="Tabellagriglia4-colore1">
     <w:name w:val="Grid Table 4 Accent 1"/>
-    <w:basedOn w:val="TableNormal"/>
+    <w:basedOn w:val="Tabellanormale"/>
     <w:uiPriority w:val="49"/>
     <w:rsid w:val="00FE1640"/>
     <w:pPr>
@@ -4714,9 +4869,9 @@
       </w:tcPr>
     </w:tblStylePr>
   </w:style>
-  <w:style w:type="table" w:styleId="GridTable6Colorful-Accent1">
+  <w:style w:type="table" w:styleId="Tabellagriglia6acolori-colore1">
     <w:name w:val="Grid Table 6 Colorful Accent 1"/>
-    <w:basedOn w:val="TableNormal"/>
+    <w:basedOn w:val="Tabellanormale"/>
     <w:uiPriority w:val="51"/>
     <w:rsid w:val="00FE1640"/>
     <w:pPr>
@@ -4786,9 +4941,9 @@
       </w:tcPr>
     </w:tblStylePr>
   </w:style>
-  <w:style w:type="table" w:styleId="ListTable1Light-Accent3">
+  <w:style w:type="table" w:styleId="Tabellaelenco1chiara-colore3">
     <w:name w:val="List Table 1 Light Accent 3"/>
-    <w:basedOn w:val="TableNormal"/>
+    <w:basedOn w:val="Tabellanormale"/>
     <w:uiPriority w:val="46"/>
     <w:rsid w:val="00FE1640"/>
     <w:pPr>
@@ -4847,9 +5002,9 @@
       </w:tcPr>
     </w:tblStylePr>
   </w:style>
-  <w:style w:type="table" w:styleId="ListTable1Light-Accent1">
+  <w:style w:type="table" w:styleId="Tabellaelenco1chiara-colore1">
     <w:name w:val="List Table 1 Light Accent 1"/>
-    <w:basedOn w:val="TableNormal"/>
+    <w:basedOn w:val="Tabellanormale"/>
     <w:uiPriority w:val="46"/>
     <w:rsid w:val="00FE1640"/>
     <w:pPr>
@@ -4908,9 +5063,9 @@
       </w:tcPr>
     </w:tblStylePr>
   </w:style>
-  <w:style w:type="table" w:styleId="TableGridLight">
+  <w:style w:type="table" w:styleId="Grigliatabellachiara">
     <w:name w:val="Grid Table Light"/>
-    <w:basedOn w:val="TableNormal"/>
+    <w:basedOn w:val="Tabellanormale"/>
     <w:uiPriority w:val="40"/>
     <w:rsid w:val="00FE1640"/>
     <w:pPr>
@@ -4927,9 +5082,9 @@
       </w:tblBorders>
     </w:tblPr>
   </w:style>
-  <w:style w:type="table" w:styleId="PlainTable4">
+  <w:style w:type="table" w:styleId="Tabellasemplice4">
     <w:name w:val="Plain Table 4"/>
-    <w:basedOn w:val="TableNormal"/>
+    <w:basedOn w:val="Tabellanormale"/>
     <w:uiPriority w:val="44"/>
     <w:rsid w:val="00FE1640"/>
     <w:pPr>
@@ -4976,9 +5131,9 @@
       </w:tcPr>
     </w:tblStylePr>
   </w:style>
-  <w:style w:type="table" w:styleId="GridTable6Colorful-Accent2">
+  <w:style w:type="table" w:styleId="Tabellagriglia6acolori-colore2">
     <w:name w:val="Grid Table 6 Colorful Accent 2"/>
-    <w:basedOn w:val="TableNormal"/>
+    <w:basedOn w:val="Tabellanormale"/>
     <w:uiPriority w:val="51"/>
     <w:rsid w:val="00FE1640"/>
     <w:pPr>
@@ -5048,9 +5203,9 @@
       </w:tcPr>
     </w:tblStylePr>
   </w:style>
-  <w:style w:type="table" w:styleId="GridTable6Colorful-Accent4">
+  <w:style w:type="table" w:styleId="Tabellagriglia6acolori-colore4">
     <w:name w:val="Grid Table 6 Colorful Accent 4"/>
-    <w:basedOn w:val="TableNormal"/>
+    <w:basedOn w:val="Tabellanormale"/>
     <w:uiPriority w:val="51"/>
     <w:rsid w:val="00FE1640"/>
     <w:pPr>
@@ -5120,9 +5275,9 @@
       </w:tcPr>
     </w:tblStylePr>
   </w:style>
-  <w:style w:type="table" w:styleId="GridTable6Colorful-Accent3">
+  <w:style w:type="table" w:styleId="Tabellagriglia6acolori-colore3">
     <w:name w:val="Grid Table 6 Colorful Accent 3"/>
-    <w:basedOn w:val="TableNormal"/>
+    <w:basedOn w:val="Tabellanormale"/>
     <w:uiPriority w:val="51"/>
     <w:rsid w:val="00FE1640"/>
     <w:pPr>
@@ -5192,9 +5347,9 @@
       </w:tcPr>
     </w:tblStylePr>
   </w:style>
-  <w:style w:type="table" w:styleId="GridTable6Colorful-Accent6">
+  <w:style w:type="table" w:styleId="Tabellagriglia6acolori-colore6">
     <w:name w:val="Grid Table 6 Colorful Accent 6"/>
-    <w:basedOn w:val="TableNormal"/>
+    <w:basedOn w:val="Tabellanormale"/>
     <w:uiPriority w:val="51"/>
     <w:rsid w:val="00FE1640"/>
     <w:pPr>
@@ -5264,9 +5419,9 @@
       </w:tcPr>
     </w:tblStylePr>
   </w:style>
-  <w:style w:type="table" w:styleId="GridTable6Colorful-Accent5">
+  <w:style w:type="table" w:styleId="Tabellagriglia6acolori-colore5">
     <w:name w:val="Grid Table 6 Colorful Accent 5"/>
-    <w:basedOn w:val="TableNormal"/>
+    <w:basedOn w:val="Tabellanormale"/>
     <w:uiPriority w:val="51"/>
     <w:rsid w:val="00FE1640"/>
     <w:pPr>
@@ -5336,9 +5491,9 @@
       </w:tcPr>
     </w:tblStylePr>
   </w:style>
-  <w:style w:type="table" w:styleId="ListTable2">
+  <w:style w:type="table" w:styleId="Tabellaelenco2">
     <w:name w:val="List Table 2"/>
-    <w:basedOn w:val="TableNormal"/>
+    <w:basedOn w:val="Tabellanormale"/>
     <w:uiPriority w:val="47"/>
     <w:rsid w:val="00FE1640"/>
     <w:pPr>
@@ -5390,9 +5545,9 @@
       </w:tcPr>
     </w:tblStylePr>
   </w:style>
-  <w:style w:type="table" w:styleId="MediumList1-Accent1">
+  <w:style w:type="table" w:styleId="Elencomedio1-Colore1">
     <w:name w:val="Medium List 1 Accent 1"/>
-    <w:basedOn w:val="TableNormal"/>
+    <w:basedOn w:val="Tabellanormale"/>
     <w:uiPriority w:val="65"/>
     <w:rsid w:val="00FE1640"/>
     <w:pPr>
@@ -5467,9 +5622,9 @@
       </w:tcPr>
     </w:tblStylePr>
   </w:style>
-  <w:style w:type="table" w:styleId="ListTable5Dark-Accent1">
+  <w:style w:type="table" w:styleId="Tabellaelenco5scura-colore1">
     <w:name w:val="List Table 5 Dark Accent 1"/>
-    <w:basedOn w:val="TableNormal"/>
+    <w:basedOn w:val="Tabellanormale"/>
     <w:uiPriority w:val="50"/>
     <w:rsid w:val="00FE1640"/>
     <w:pPr>
@@ -5601,9 +5756,9 @@
       </w:tcPr>
     </w:tblStylePr>
   </w:style>
-  <w:style w:type="table" w:styleId="ListTable5Dark">
+  <w:style w:type="table" w:styleId="Tabellaelenco5scura">
     <w:name w:val="List Table 5 Dark"/>
-    <w:basedOn w:val="TableNormal"/>
+    <w:basedOn w:val="Tabellanormale"/>
     <w:uiPriority w:val="50"/>
     <w:rsid w:val="00FE1640"/>
     <w:pPr>
@@ -5735,9 +5890,9 @@
       </w:tcPr>
     </w:tblStylePr>
   </w:style>
-  <w:style w:type="table" w:styleId="ListTable4-Accent6">
+  <w:style w:type="table" w:styleId="Tabellaelenco4-colore6">
     <w:name w:val="List Table 4 Accent 6"/>
-    <w:basedOn w:val="TableNormal"/>
+    <w:basedOn w:val="Tabellanormale"/>
     <w:uiPriority w:val="49"/>
     <w:rsid w:val="00FE1640"/>
     <w:pPr>
@@ -5809,9 +5964,9 @@
       </w:tcPr>
     </w:tblStylePr>
   </w:style>
-  <w:style w:type="table" w:styleId="ListTable4-Accent1">
+  <w:style w:type="table" w:styleId="Tabellaelenco4-colore1">
     <w:name w:val="List Table 4 Accent 1"/>
-    <w:basedOn w:val="TableNormal"/>
+    <w:basedOn w:val="Tabellanormale"/>
     <w:uiPriority w:val="49"/>
     <w:rsid w:val="00FE1640"/>
     <w:pPr>
@@ -5883,9 +6038,9 @@
       </w:tcPr>
     </w:tblStylePr>
   </w:style>
-  <w:style w:type="table" w:styleId="ListTable3-Accent5">
+  <w:style w:type="table" w:styleId="Tabellaelenco3-colore5">
     <w:name w:val="List Table 3 Accent 5"/>
-    <w:basedOn w:val="TableNormal"/>
+    <w:basedOn w:val="Tabellanormale"/>
     <w:uiPriority w:val="48"/>
     <w:rsid w:val="00FE1640"/>
     <w:pPr>
@@ -6007,10 +6162,10 @@
       </w:tcPr>
     </w:tblStylePr>
   </w:style>
-  <w:style w:type="paragraph" w:styleId="Header">
+  <w:style w:type="paragraph" w:styleId="Intestazione">
     <w:name w:val="header"/>
-    <w:basedOn w:val="Normal"/>
-    <w:link w:val="HeaderChar"/>
+    <w:basedOn w:val="Normale"/>
+    <w:link w:val="IntestazioneCarattere"/>
     <w:uiPriority w:val="99"/>
     <w:unhideWhenUsed/>
     <w:rsid w:val="00B550E4"/>
@@ -6022,17 +6177,17 @@
       <w:spacing w:after="0" w:line="240" w:lineRule="auto"/>
     </w:pPr>
   </w:style>
-  <w:style w:type="character" w:customStyle="1" w:styleId="HeaderChar">
-    <w:name w:val="Header Char"/>
-    <w:basedOn w:val="DefaultParagraphFont"/>
-    <w:link w:val="Header"/>
+  <w:style w:type="character" w:customStyle="1" w:styleId="IntestazioneCarattere">
+    <w:name w:val="Intestazione Carattere"/>
+    <w:basedOn w:val="Carpredefinitoparagrafo"/>
+    <w:link w:val="Intestazione"/>
     <w:uiPriority w:val="99"/>
     <w:rsid w:val="00B550E4"/>
   </w:style>
-  <w:style w:type="paragraph" w:styleId="Footer">
+  <w:style w:type="paragraph" w:styleId="Pidipagina">
     <w:name w:val="footer"/>
-    <w:basedOn w:val="Normal"/>
-    <w:link w:val="FooterChar"/>
+    <w:basedOn w:val="Normale"/>
+    <w:link w:val="PidipaginaCarattere"/>
     <w:uiPriority w:val="99"/>
     <w:unhideWhenUsed/>
     <w:rsid w:val="00B550E4"/>
@@ -6044,12 +6199,24 @@
       <w:spacing w:after="0" w:line="240" w:lineRule="auto"/>
     </w:pPr>
   </w:style>
-  <w:style w:type="character" w:customStyle="1" w:styleId="FooterChar">
-    <w:name w:val="Footer Char"/>
-    <w:basedOn w:val="DefaultParagraphFont"/>
-    <w:link w:val="Footer"/>
+  <w:style w:type="character" w:customStyle="1" w:styleId="PidipaginaCarattere">
+    <w:name w:val="Piè di pagina Carattere"/>
+    <w:basedOn w:val="Carpredefinitoparagrafo"/>
+    <w:link w:val="Pidipagina"/>
     <w:uiPriority w:val="99"/>
     <w:rsid w:val="00B550E4"/>
+  </w:style>
+  <w:style w:type="character" w:styleId="Collegamentovisitato">
+    <w:name w:val="FollowedHyperlink"/>
+    <w:basedOn w:val="Carpredefinitoparagrafo"/>
+    <w:uiPriority w:val="99"/>
+    <w:semiHidden/>
+    <w:unhideWhenUsed/>
+    <w:rsid w:val="00D2650E"/>
+    <w:rPr>
+      <w:color w:val="954F72" w:themeColor="followedHyperlink"/>
+      <w:u w:val="single"/>
+    </w:rPr>
   </w:style>
 </w:styles>
 </file>
@@ -6354,7 +6521,7 @@
 </file>
 
 <file path=customXml/itemProps1.xml><?xml version="1.0" encoding="utf-8"?>
-<ds:datastoreItem xmlns:ds="http://schemas.openxmlformats.org/officeDocument/2006/customXml" ds:itemID="{E86F326C-FB0E-4E46-9E7E-57E85ACF8CD0}">
+<ds:datastoreItem xmlns:ds="http://schemas.openxmlformats.org/officeDocument/2006/customXml" ds:itemID="{7BD78938-DEB4-4CFF-B2F0-B8A77275DBCA}">
   <ds:schemaRefs>
     <ds:schemaRef ds:uri="http://schemas.openxmlformats.org/officeDocument/2006/bibliography"/>
   </ds:schemaRefs>

</xml_diff>